<commit_message>
Add Arabic spelling of Dubai Mall to Logo
</commit_message>
<xml_diff>
--- a/documentation/Emaar Mall Documentation.docx
+++ b/documentation/Emaar Mall Documentation.docx
@@ -6,6 +6,19 @@
     <w:p>
       <w:pPr>
         <w:ind w:left="720"/>
+        <w:jc w:val="center"/>
+        <w:rPr>
+          <w:b/>
+          <w:bCs/>
+        </w:rPr>
+      </w:pPr>
+      <w:r>
+        <w:t>EMAAR MALLS – The Documentation.</w:t>
+      </w:r>
+    </w:p>
+    <w:p>
+      <w:pPr>
+        <w:ind w:left="720"/>
       </w:pPr>
       <w:r>
         <w:t>Change pictures for Saif</w:t>
@@ -173,7 +186,6 @@
         <w:br/>
       </w:r>
       <w:r>
-        <w:tab/>
         <w:t>a. Bootstrap Modal - f</w:t>
       </w:r>
       <w:r>
@@ -183,8 +195,28 @@
         <w:br/>
       </w:r>
       <w:r>
-        <w:tab/>
         <w:t>b. Cards - For listing out categories &amp; shops</w:t>
+      </w:r>
+    </w:p>
+    <w:p>
+      <w:pPr>
+        <w:numPr>
+          <w:ilvl w:val="1"/>
+          <w:numId w:val="1"/>
+        </w:numPr>
+      </w:pPr>
+      <w:r>
+        <w:t xml:space="preserve">Use jQuery in order to instantiate each of these cards – </w:t>
+      </w:r>
+      <w:r>
+        <w:rPr>
+          <w:b/>
+          <w:bCs/>
+        </w:rPr>
+        <w:t>see line 60</w:t>
+      </w:r>
+      <w:r>
+        <w:t>.</w:t>
       </w:r>
       <w:r>
         <w:br/>
@@ -1212,6 +1244,36 @@
     <w:uiPriority w:val="99"/>
     <w:rsid w:val="001C0388"/>
   </w:style>
+  <w:style w:type="paragraph" w:styleId="BalloonText">
+    <w:name w:val="Balloon Text"/>
+    <w:basedOn w:val="Normal"/>
+    <w:link w:val="BalloonTextChar"/>
+    <w:uiPriority w:val="99"/>
+    <w:semiHidden/>
+    <w:unhideWhenUsed/>
+    <w:rsid w:val="000571A6"/>
+    <w:pPr>
+      <w:spacing w:line="240" w:lineRule="auto"/>
+    </w:pPr>
+    <w:rPr>
+      <w:rFonts w:ascii="Segoe UI" w:hAnsi="Segoe UI" w:cs="Segoe UI"/>
+      <w:sz w:val="18"/>
+      <w:szCs w:val="18"/>
+    </w:rPr>
+  </w:style>
+  <w:style w:type="character" w:customStyle="1" w:styleId="BalloonTextChar">
+    <w:name w:val="Balloon Text Char"/>
+    <w:basedOn w:val="DefaultParagraphFont"/>
+    <w:link w:val="BalloonText"/>
+    <w:uiPriority w:val="99"/>
+    <w:semiHidden/>
+    <w:rsid w:val="000571A6"/>
+    <w:rPr>
+      <w:rFonts w:ascii="Segoe UI" w:hAnsi="Segoe UI" w:cs="Segoe UI"/>
+      <w:sz w:val="18"/>
+      <w:szCs w:val="18"/>
+    </w:rPr>
+  </w:style>
 </w:styles>
 </file>
 

</xml_diff>